<commit_message>
A9 +1 & Done
</commit_message>
<xml_diff>
--- a/Questions (Word docs)/AQA A-Level Questions/Technical Principles/Topic A9/3.1.9_safety_in_products_and_services_to_the_customer.docx
+++ b/Questions (Word docs)/AQA A-Level Questions/Technical Principles/Topic A9/3.1.9_safety_in_products_and_services_to_the_customer.docx
@@ -128,9 +128,8 @@
           <w:b/>
           <w:sz w:val="96"/>
           <w:szCs w:val="96"/>
-          <w:highlight w:val="yellow"/>
-        </w:rPr>
-        <w:t>Woods</w:t>
+        </w:rPr>
+        <w:t>Safety in products and services to the customer</w:t>
       </w:r>
     </w:p>
     <w:p>
@@ -619,16 +618,6 @@
     <w:p>
       <w:pPr>
         <w:rPr>
-          <w:rFonts w:ascii="Times New Roman" w:eastAsia="Times New Roman" w:hAnsi="Times New Roman" w:cs="Times New Roman"/>
-          <w:b/>
-          <w:sz w:val="72"/>
-          <w:szCs w:val="72"/>
-        </w:rPr>
-      </w:pPr>
-    </w:p>
-    <w:p>
-      <w:pPr>
-        <w:rPr>
           <w:sz w:val="32"/>
           <w:szCs w:val="32"/>
           <w:vertAlign w:val="superscript"/>
@@ -638,36 +627,9 @@
     <w:p>
       <w:pPr>
         <w:rPr>
-          <w:sz w:val="32"/>
-          <w:szCs w:val="32"/>
-          <w:vertAlign w:val="superscript"/>
-        </w:rPr>
-      </w:pPr>
-    </w:p>
-    <w:p>
-      <w:pPr>
-        <w:rPr>
-          <w:sz w:val="32"/>
-          <w:szCs w:val="32"/>
-          <w:vertAlign w:val="superscript"/>
-        </w:rPr>
-      </w:pPr>
-    </w:p>
-    <w:p>
-      <w:pPr>
-        <w:rPr>
-          <w:b/>
-          <w:sz w:val="32"/>
-          <w:szCs w:val="32"/>
-        </w:rPr>
-      </w:pPr>
-    </w:p>
-    <w:p>
-      <w:pPr>
-        <w:rPr>
-          <w:b/>
-          <w:sz w:val="32"/>
-          <w:szCs w:val="32"/>
+          <w:b/>
+          <w:sz w:val="28"/>
+          <w:szCs w:val="28"/>
         </w:rPr>
       </w:pPr>
     </w:p>
@@ -692,14 +654,14 @@
           <w:sz w:val="28"/>
           <w:szCs w:val="28"/>
         </w:rPr>
-        <w:t xml:space="preserve"> XX</w:t>
-      </w:r>
-      <w:r>
-        <w:rPr>
-          <w:sz w:val="28"/>
-          <w:szCs w:val="28"/>
-        </w:rPr>
-        <w:t>?</w:t>
+        <w:t xml:space="preserve"> </w:t>
+      </w:r>
+      <w:r>
+        <w:rPr>
+          <w:sz w:val="28"/>
+          <w:szCs w:val="28"/>
+        </w:rPr>
+        <w:t>What is the key focus of the Consumer Rights Act (2015)?</w:t>
       </w:r>
     </w:p>
     <w:p>
@@ -719,6 +681,7 @@
           <w:szCs w:val="28"/>
         </w:rPr>
       </w:pPr>
+      <w:proofErr w:type="gramStart"/>
       <w:r>
         <w:rPr>
           <w:b/>
@@ -727,6 +690,7 @@
         </w:rPr>
         <w:t>A</w:t>
       </w:r>
+      <w:proofErr w:type="gramEnd"/>
       <w:r>
         <w:rPr>
           <w:sz w:val="28"/>
@@ -746,7 +710,7 @@
           <w:sz w:val="28"/>
           <w:szCs w:val="28"/>
         </w:rPr>
-        <w:t>X</w:t>
+        <w:t>Ensuring products are sold at the lowest possible price</w:t>
       </w:r>
     </w:p>
     <w:p>
@@ -760,12 +724,218 @@
     </w:p>
     <w:p>
       <w:pPr>
+        <w:ind w:left="1440" w:hanging="1080"/>
+        <w:rPr>
+          <w:sz w:val="28"/>
+          <w:szCs w:val="28"/>
+        </w:rPr>
+      </w:pPr>
+      <w:r>
+        <w:rPr>
+          <w:b/>
+          <w:sz w:val="28"/>
+          <w:szCs w:val="28"/>
+        </w:rPr>
+        <w:t>B</w:t>
+      </w:r>
+      <w:r>
+        <w:rPr>
+          <w:sz w:val="28"/>
+          <w:szCs w:val="28"/>
+        </w:rPr>
+        <w:tab/>
+      </w:r>
+      <w:r>
+        <w:rPr>
+          <w:sz w:val="28"/>
+          <w:szCs w:val="28"/>
+        </w:rPr>
+        <w:t>Guaranteeing products are of satisfactory quality, fit for purpose, and as described</w:t>
+      </w:r>
+    </w:p>
+    <w:p>
+      <w:pPr>
         <w:ind w:firstLine="360"/>
         <w:rPr>
           <w:sz w:val="28"/>
           <w:szCs w:val="28"/>
         </w:rPr>
       </w:pPr>
+    </w:p>
+    <w:p>
+      <w:pPr>
+        <w:ind w:firstLine="360"/>
+        <w:rPr>
+          <w:sz w:val="28"/>
+          <w:szCs w:val="28"/>
+        </w:rPr>
+      </w:pPr>
+      <w:r>
+        <w:rPr>
+          <w:b/>
+          <w:sz w:val="28"/>
+          <w:szCs w:val="28"/>
+        </w:rPr>
+        <w:t>C</w:t>
+      </w:r>
+      <w:r>
+        <w:rPr>
+          <w:sz w:val="28"/>
+          <w:szCs w:val="28"/>
+        </w:rPr>
+        <w:tab/>
+      </w:r>
+      <w:r>
+        <w:rPr>
+          <w:sz w:val="28"/>
+          <w:szCs w:val="28"/>
+        </w:rPr>
+        <w:tab/>
+      </w:r>
+      <w:r>
+        <w:rPr>
+          <w:sz w:val="28"/>
+          <w:szCs w:val="28"/>
+        </w:rPr>
+        <w:t>Requiring all products to be made from sustainable materials</w:t>
+      </w:r>
+    </w:p>
+    <w:p>
+      <w:pPr>
+        <w:rPr>
+          <w:sz w:val="28"/>
+          <w:szCs w:val="28"/>
+        </w:rPr>
+      </w:pPr>
+    </w:p>
+    <w:p>
+      <w:pPr>
+        <w:rPr>
+          <w:b/>
+          <w:sz w:val="28"/>
+          <w:szCs w:val="28"/>
+        </w:rPr>
+      </w:pPr>
+    </w:p>
+    <w:p>
+      <w:pPr>
+        <w:rPr>
+          <w:b/>
+          <w:sz w:val="28"/>
+          <w:szCs w:val="28"/>
+        </w:rPr>
+      </w:pPr>
+    </w:p>
+    <w:p>
+      <w:pPr>
+        <w:rPr>
+          <w:sz w:val="28"/>
+          <w:szCs w:val="28"/>
+        </w:rPr>
+      </w:pPr>
+      <w:r>
+        <w:rPr>
+          <w:b/>
+          <w:sz w:val="28"/>
+          <w:szCs w:val="28"/>
+        </w:rPr>
+        <w:t>Q</w:t>
+      </w:r>
+      <w:r>
+        <w:rPr>
+          <w:b/>
+          <w:sz w:val="28"/>
+          <w:szCs w:val="28"/>
+        </w:rPr>
+        <w:t>2</w:t>
+      </w:r>
+      <w:r>
+        <w:rPr>
+          <w:b/>
+          <w:sz w:val="28"/>
+          <w:szCs w:val="28"/>
+        </w:rPr>
+        <w:t>.</w:t>
+      </w:r>
+      <w:r>
+        <w:rPr>
+          <w:sz w:val="28"/>
+          <w:szCs w:val="28"/>
+        </w:rPr>
+        <w:t xml:space="preserve"> </w:t>
+      </w:r>
+      <w:r>
+        <w:rPr>
+          <w:sz w:val="28"/>
+          <w:szCs w:val="28"/>
+        </w:rPr>
+        <w:t>What principle is central to the Sale of Goods Act (1979)?</w:t>
+      </w:r>
+    </w:p>
+    <w:p>
+      <w:pPr>
+        <w:rPr>
+          <w:sz w:val="28"/>
+          <w:szCs w:val="28"/>
+          <w:u w:val="single"/>
+        </w:rPr>
+      </w:pPr>
+    </w:p>
+    <w:p>
+      <w:pPr>
+        <w:ind w:firstLine="360"/>
+        <w:rPr>
+          <w:sz w:val="28"/>
+          <w:szCs w:val="28"/>
+        </w:rPr>
+      </w:pPr>
+      <w:r>
+        <w:rPr>
+          <w:b/>
+          <w:sz w:val="28"/>
+          <w:szCs w:val="28"/>
+        </w:rPr>
+        <w:t>A</w:t>
+      </w:r>
+      <w:r>
+        <w:rPr>
+          <w:sz w:val="28"/>
+          <w:szCs w:val="28"/>
+        </w:rPr>
+        <w:tab/>
+      </w:r>
+      <w:r>
+        <w:rPr>
+          <w:sz w:val="28"/>
+          <w:szCs w:val="28"/>
+        </w:rPr>
+        <w:tab/>
+      </w:r>
+      <w:r>
+        <w:rPr>
+          <w:sz w:val="28"/>
+          <w:szCs w:val="28"/>
+        </w:rPr>
+        <w:t>Products must be returned within 14 days of purchase</w:t>
+      </w:r>
+    </w:p>
+    <w:p>
+      <w:pPr>
+        <w:ind w:firstLine="360"/>
+        <w:rPr>
+          <w:sz w:val="28"/>
+          <w:szCs w:val="28"/>
+        </w:rPr>
+      </w:pPr>
+    </w:p>
+    <w:p>
+      <w:pPr>
+        <w:ind w:firstLine="360"/>
+        <w:rPr>
+          <w:sz w:val="28"/>
+          <w:szCs w:val="28"/>
+        </w:rPr>
+      </w:pPr>
       <w:r>
         <w:rPr>
           <w:b/>
@@ -793,7 +963,7 @@
           <w:sz w:val="28"/>
           <w:szCs w:val="28"/>
         </w:rPr>
-        <w:t>X</w:t>
+        <w:t>Manufacturers must offer lifetime warranties</w:t>
       </w:r>
     </w:p>
     <w:p>
@@ -807,6 +977,119 @@
     </w:p>
     <w:p>
       <w:pPr>
+        <w:ind w:left="1440" w:hanging="1080"/>
+        <w:rPr>
+          <w:sz w:val="28"/>
+          <w:szCs w:val="28"/>
+        </w:rPr>
+      </w:pPr>
+      <w:r>
+        <w:rPr>
+          <w:b/>
+          <w:sz w:val="28"/>
+          <w:szCs w:val="28"/>
+        </w:rPr>
+        <w:t>C</w:t>
+      </w:r>
+      <w:r>
+        <w:rPr>
+          <w:sz w:val="28"/>
+          <w:szCs w:val="28"/>
+        </w:rPr>
+        <w:tab/>
+      </w:r>
+      <w:r>
+        <w:rPr>
+          <w:sz w:val="28"/>
+          <w:szCs w:val="28"/>
+        </w:rPr>
+        <w:t>Goods must match their description and be of merchantable quality</w:t>
+      </w:r>
+    </w:p>
+    <w:p>
+      <w:pPr>
+        <w:rPr>
+          <w:b/>
+          <w:sz w:val="28"/>
+          <w:szCs w:val="28"/>
+        </w:rPr>
+      </w:pPr>
+    </w:p>
+    <w:p>
+      <w:pPr>
+        <w:rPr>
+          <w:b/>
+          <w:sz w:val="28"/>
+          <w:szCs w:val="28"/>
+        </w:rPr>
+      </w:pPr>
+    </w:p>
+    <w:p>
+      <w:pPr>
+        <w:rPr>
+          <w:b/>
+          <w:sz w:val="28"/>
+          <w:szCs w:val="28"/>
+        </w:rPr>
+      </w:pPr>
+    </w:p>
+    <w:p>
+      <w:pPr>
+        <w:rPr>
+          <w:sz w:val="28"/>
+          <w:szCs w:val="28"/>
+        </w:rPr>
+      </w:pPr>
+      <w:r>
+        <w:rPr>
+          <w:b/>
+          <w:sz w:val="28"/>
+          <w:szCs w:val="28"/>
+        </w:rPr>
+        <w:t>Q</w:t>
+      </w:r>
+      <w:r>
+        <w:rPr>
+          <w:b/>
+          <w:sz w:val="28"/>
+          <w:szCs w:val="28"/>
+        </w:rPr>
+        <w:t>3</w:t>
+      </w:r>
+      <w:r>
+        <w:rPr>
+          <w:b/>
+          <w:sz w:val="28"/>
+          <w:szCs w:val="28"/>
+        </w:rPr>
+        <w:t>.</w:t>
+      </w:r>
+      <w:r>
+        <w:rPr>
+          <w:sz w:val="28"/>
+          <w:szCs w:val="28"/>
+        </w:rPr>
+        <w:t xml:space="preserve"> </w:t>
+      </w:r>
+      <w:r>
+        <w:rPr>
+          <w:sz w:val="28"/>
+          <w:szCs w:val="28"/>
+        </w:rPr>
+        <w:t>What does the BSI Kitemark symbol indicate about a product?</w:t>
+      </w:r>
+    </w:p>
+    <w:p>
+      <w:pPr>
+        <w:rPr>
+          <w:sz w:val="28"/>
+          <w:szCs w:val="28"/>
+          <w:u w:val="single"/>
+        </w:rPr>
+      </w:pPr>
+    </w:p>
+    <w:p>
+      <w:pPr>
         <w:ind w:firstLine="360"/>
         <w:rPr>
           <w:sz w:val="28"/>
@@ -819,6 +1102,100 @@
           <w:sz w:val="28"/>
           <w:szCs w:val="28"/>
         </w:rPr>
+        <w:t>A</w:t>
+      </w:r>
+      <w:r>
+        <w:rPr>
+          <w:sz w:val="28"/>
+          <w:szCs w:val="28"/>
+        </w:rPr>
+        <w:tab/>
+      </w:r>
+      <w:r>
+        <w:rPr>
+          <w:sz w:val="28"/>
+          <w:szCs w:val="28"/>
+        </w:rPr>
+        <w:tab/>
+      </w:r>
+      <w:r>
+        <w:rPr>
+          <w:sz w:val="28"/>
+          <w:szCs w:val="28"/>
+        </w:rPr>
+        <w:t>It has met British safety and quality standards</w:t>
+      </w:r>
+    </w:p>
+    <w:p>
+      <w:pPr>
+        <w:ind w:firstLine="360"/>
+        <w:rPr>
+          <w:sz w:val="28"/>
+          <w:szCs w:val="28"/>
+        </w:rPr>
+      </w:pPr>
+    </w:p>
+    <w:p>
+      <w:pPr>
+        <w:ind w:firstLine="360"/>
+        <w:rPr>
+          <w:sz w:val="28"/>
+          <w:szCs w:val="28"/>
+        </w:rPr>
+      </w:pPr>
+      <w:r>
+        <w:rPr>
+          <w:b/>
+          <w:sz w:val="28"/>
+          <w:szCs w:val="28"/>
+        </w:rPr>
+        <w:t>B</w:t>
+      </w:r>
+      <w:r>
+        <w:rPr>
+          <w:sz w:val="28"/>
+          <w:szCs w:val="28"/>
+        </w:rPr>
+        <w:tab/>
+      </w:r>
+      <w:r>
+        <w:rPr>
+          <w:sz w:val="28"/>
+          <w:szCs w:val="28"/>
+        </w:rPr>
+        <w:tab/>
+      </w:r>
+      <w:r>
+        <w:rPr>
+          <w:sz w:val="28"/>
+          <w:szCs w:val="28"/>
+        </w:rPr>
+        <w:t>It is made entirely in the UK</w:t>
+      </w:r>
+    </w:p>
+    <w:p>
+      <w:pPr>
+        <w:ind w:firstLine="360"/>
+        <w:rPr>
+          <w:sz w:val="28"/>
+          <w:szCs w:val="28"/>
+        </w:rPr>
+      </w:pPr>
+    </w:p>
+    <w:p>
+      <w:pPr>
+        <w:ind w:firstLine="360"/>
+        <w:rPr>
+          <w:sz w:val="28"/>
+          <w:szCs w:val="28"/>
+        </w:rPr>
+      </w:pPr>
+      <w:r>
+        <w:rPr>
+          <w:b/>
+          <w:sz w:val="28"/>
+          <w:szCs w:val="28"/>
+        </w:rPr>
         <w:t>C</w:t>
       </w:r>
       <w:r>
@@ -840,12 +1217,13 @@
           <w:sz w:val="28"/>
           <w:szCs w:val="28"/>
         </w:rPr>
-        <w:t>X</w:t>
-      </w:r>
-    </w:p>
-    <w:p>
-      <w:pPr>
-        <w:rPr>
+        <w:t>It is exempt from EU safety regulations</w:t>
+      </w:r>
+    </w:p>
+    <w:p>
+      <w:pPr>
+        <w:rPr>
+          <w:b/>
           <w:sz w:val="28"/>
           <w:szCs w:val="28"/>
         </w:rPr>
@@ -890,7 +1268,7 @@
           <w:sz w:val="28"/>
           <w:szCs w:val="28"/>
         </w:rPr>
-        <w:t>2</w:t>
+        <w:t>4</w:t>
       </w:r>
       <w:r>
         <w:rPr>
@@ -905,14 +1283,14 @@
           <w:sz w:val="28"/>
           <w:szCs w:val="28"/>
         </w:rPr>
-        <w:t xml:space="preserve"> XX</w:t>
-      </w:r>
-      <w:r>
-        <w:rPr>
-          <w:sz w:val="28"/>
-          <w:szCs w:val="28"/>
-        </w:rPr>
-        <w:t>?</w:t>
+        <w:t xml:space="preserve"> </w:t>
+      </w:r>
+      <w:r>
+        <w:rPr>
+          <w:sz w:val="28"/>
+          <w:szCs w:val="28"/>
+        </w:rPr>
+        <w:t>How might a children’s toy be tested to comply with British Standards?</w:t>
       </w:r>
     </w:p>
     <w:p>
@@ -959,7 +1337,7 @@
           <w:sz w:val="28"/>
           <w:szCs w:val="28"/>
         </w:rPr>
-        <w:t>X</w:t>
+        <w:t>By ensuring it is sold at a low cost</w:t>
       </w:r>
     </w:p>
     <w:p>
@@ -973,19 +1351,59 @@
     </w:p>
     <w:p>
       <w:pPr>
+        <w:ind w:left="1440" w:hanging="1080"/>
+        <w:rPr>
+          <w:sz w:val="28"/>
+          <w:szCs w:val="28"/>
+        </w:rPr>
+      </w:pPr>
+      <w:r>
+        <w:rPr>
+          <w:b/>
+          <w:sz w:val="28"/>
+          <w:szCs w:val="28"/>
+        </w:rPr>
+        <w:t>B</w:t>
+      </w:r>
+      <w:r>
+        <w:rPr>
+          <w:sz w:val="28"/>
+          <w:szCs w:val="28"/>
+        </w:rPr>
+        <w:tab/>
+      </w:r>
+      <w:r>
+        <w:rPr>
+          <w:sz w:val="28"/>
+          <w:szCs w:val="28"/>
+        </w:rPr>
+        <w:t>Through rigorous safety checks for choking hazards and toxic materials</w:t>
+      </w:r>
+    </w:p>
+    <w:p>
+      <w:pPr>
         <w:ind w:firstLine="360"/>
         <w:rPr>
           <w:sz w:val="28"/>
           <w:szCs w:val="28"/>
         </w:rPr>
       </w:pPr>
-      <w:r>
-        <w:rPr>
-          <w:b/>
-          <w:sz w:val="28"/>
-          <w:szCs w:val="28"/>
-        </w:rPr>
-        <w:t>B</w:t>
+    </w:p>
+    <w:p>
+      <w:pPr>
+        <w:ind w:firstLine="360"/>
+        <w:rPr>
+          <w:sz w:val="28"/>
+          <w:szCs w:val="28"/>
+        </w:rPr>
+      </w:pPr>
+      <w:r>
+        <w:rPr>
+          <w:b/>
+          <w:sz w:val="28"/>
+          <w:szCs w:val="28"/>
+        </w:rPr>
+        <w:t>C</w:t>
       </w:r>
       <w:r>
         <w:rPr>
@@ -1006,492 +1424,8 @@
           <w:sz w:val="28"/>
           <w:szCs w:val="28"/>
         </w:rPr>
-        <w:t>X</w:t>
-      </w:r>
-    </w:p>
-    <w:p>
-      <w:pPr>
-        <w:ind w:firstLine="360"/>
-        <w:rPr>
-          <w:sz w:val="28"/>
-          <w:szCs w:val="28"/>
-        </w:rPr>
-      </w:pPr>
-    </w:p>
-    <w:p>
-      <w:pPr>
-        <w:ind w:firstLine="360"/>
-        <w:rPr>
-          <w:sz w:val="28"/>
-          <w:szCs w:val="28"/>
-        </w:rPr>
-      </w:pPr>
-      <w:r>
-        <w:rPr>
-          <w:b/>
-          <w:sz w:val="28"/>
-          <w:szCs w:val="28"/>
-        </w:rPr>
-        <w:t>C</w:t>
-      </w:r>
-      <w:r>
-        <w:rPr>
-          <w:sz w:val="28"/>
-          <w:szCs w:val="28"/>
-        </w:rPr>
-        <w:tab/>
-      </w:r>
-      <w:r>
-        <w:rPr>
-          <w:sz w:val="28"/>
-          <w:szCs w:val="28"/>
-        </w:rPr>
-        <w:tab/>
-      </w:r>
-      <w:r>
-        <w:rPr>
-          <w:sz w:val="28"/>
-          <w:szCs w:val="28"/>
-        </w:rPr>
-        <w:t>X</w:t>
-      </w:r>
-    </w:p>
-    <w:p>
-      <w:pPr>
-        <w:rPr>
-          <w:b/>
-          <w:sz w:val="28"/>
-          <w:szCs w:val="28"/>
-        </w:rPr>
-      </w:pPr>
-    </w:p>
-    <w:p>
-      <w:pPr>
-        <w:rPr>
-          <w:b/>
-          <w:sz w:val="28"/>
-          <w:szCs w:val="28"/>
-        </w:rPr>
-      </w:pPr>
-    </w:p>
-    <w:p>
-      <w:pPr>
-        <w:rPr>
-          <w:sz w:val="28"/>
-          <w:szCs w:val="28"/>
-        </w:rPr>
-      </w:pPr>
-      <w:r>
-        <w:rPr>
-          <w:b/>
-          <w:sz w:val="28"/>
-          <w:szCs w:val="28"/>
-        </w:rPr>
-        <w:t>Q</w:t>
-      </w:r>
-      <w:r>
-        <w:rPr>
-          <w:b/>
-          <w:sz w:val="28"/>
-          <w:szCs w:val="28"/>
-        </w:rPr>
-        <w:t>3</w:t>
-      </w:r>
-      <w:r>
-        <w:rPr>
-          <w:b/>
-          <w:sz w:val="28"/>
-          <w:szCs w:val="28"/>
-        </w:rPr>
-        <w:t>.</w:t>
-      </w:r>
-      <w:r>
-        <w:rPr>
-          <w:sz w:val="28"/>
-          <w:szCs w:val="28"/>
-        </w:rPr>
-        <w:t xml:space="preserve"> XX</w:t>
-      </w:r>
-      <w:r>
-        <w:rPr>
-          <w:sz w:val="28"/>
-          <w:szCs w:val="28"/>
-        </w:rPr>
-        <w:t>?</w:t>
-      </w:r>
-    </w:p>
-    <w:p>
-      <w:pPr>
-        <w:rPr>
-          <w:sz w:val="28"/>
-          <w:szCs w:val="28"/>
-          <w:u w:val="single"/>
-        </w:rPr>
-      </w:pPr>
-    </w:p>
-    <w:p>
-      <w:pPr>
-        <w:ind w:firstLine="360"/>
-        <w:rPr>
-          <w:sz w:val="28"/>
-          <w:szCs w:val="28"/>
-        </w:rPr>
-      </w:pPr>
-      <w:r>
-        <w:rPr>
-          <w:b/>
-          <w:sz w:val="28"/>
-          <w:szCs w:val="28"/>
-        </w:rPr>
-        <w:t>A</w:t>
-      </w:r>
-      <w:r>
-        <w:rPr>
-          <w:sz w:val="28"/>
-          <w:szCs w:val="28"/>
-        </w:rPr>
-        <w:tab/>
-      </w:r>
-      <w:r>
-        <w:rPr>
-          <w:sz w:val="28"/>
-          <w:szCs w:val="28"/>
-        </w:rPr>
-        <w:tab/>
-      </w:r>
-      <w:r>
-        <w:rPr>
-          <w:sz w:val="28"/>
-          <w:szCs w:val="28"/>
-        </w:rPr>
-        <w:t>X</w:t>
-      </w:r>
-    </w:p>
-    <w:p>
-      <w:pPr>
-        <w:ind w:firstLine="360"/>
-        <w:rPr>
-          <w:sz w:val="28"/>
-          <w:szCs w:val="28"/>
-        </w:rPr>
-      </w:pPr>
-    </w:p>
-    <w:p>
-      <w:pPr>
-        <w:ind w:firstLine="360"/>
-        <w:rPr>
-          <w:sz w:val="28"/>
-          <w:szCs w:val="28"/>
-        </w:rPr>
-      </w:pPr>
-      <w:r>
-        <w:rPr>
-          <w:b/>
-          <w:sz w:val="28"/>
-          <w:szCs w:val="28"/>
-        </w:rPr>
-        <w:t>B</w:t>
-      </w:r>
-      <w:r>
-        <w:rPr>
-          <w:sz w:val="28"/>
-          <w:szCs w:val="28"/>
-        </w:rPr>
-        <w:tab/>
-      </w:r>
-      <w:r>
-        <w:rPr>
-          <w:sz w:val="28"/>
-          <w:szCs w:val="28"/>
-        </w:rPr>
-        <w:tab/>
-      </w:r>
-      <w:r>
-        <w:rPr>
-          <w:sz w:val="28"/>
-          <w:szCs w:val="28"/>
-        </w:rPr>
-        <w:t>X</w:t>
-      </w:r>
-    </w:p>
-    <w:p>
-      <w:pPr>
-        <w:ind w:firstLine="360"/>
-        <w:rPr>
-          <w:sz w:val="28"/>
-          <w:szCs w:val="28"/>
-        </w:rPr>
-      </w:pPr>
-    </w:p>
-    <w:p>
-      <w:pPr>
-        <w:ind w:firstLine="360"/>
-        <w:rPr>
-          <w:sz w:val="28"/>
-          <w:szCs w:val="28"/>
-        </w:rPr>
-      </w:pPr>
-      <w:r>
-        <w:rPr>
-          <w:b/>
-          <w:sz w:val="28"/>
-          <w:szCs w:val="28"/>
-        </w:rPr>
-        <w:t>C</w:t>
-      </w:r>
-      <w:r>
-        <w:rPr>
-          <w:sz w:val="28"/>
-          <w:szCs w:val="28"/>
-        </w:rPr>
-        <w:tab/>
-      </w:r>
-      <w:r>
-        <w:rPr>
-          <w:sz w:val="28"/>
-          <w:szCs w:val="28"/>
-        </w:rPr>
-        <w:tab/>
-      </w:r>
-      <w:r>
-        <w:rPr>
-          <w:sz w:val="28"/>
-          <w:szCs w:val="28"/>
-        </w:rPr>
-        <w:t>X</w:t>
-      </w:r>
-    </w:p>
-    <w:p>
-      <w:pPr>
-        <w:rPr>
-          <w:b/>
-          <w:sz w:val="28"/>
-          <w:szCs w:val="28"/>
-        </w:rPr>
-      </w:pPr>
-    </w:p>
-    <w:p>
-      <w:pPr>
-        <w:rPr>
-          <w:b/>
-          <w:sz w:val="28"/>
-          <w:szCs w:val="28"/>
-        </w:rPr>
-      </w:pPr>
-    </w:p>
-    <w:p>
-      <w:pPr>
-        <w:rPr>
-          <w:sz w:val="28"/>
-          <w:szCs w:val="28"/>
-        </w:rPr>
-      </w:pPr>
-      <w:r>
-        <w:rPr>
-          <w:b/>
-          <w:sz w:val="28"/>
-          <w:szCs w:val="28"/>
-        </w:rPr>
-        <w:t>Q</w:t>
-      </w:r>
-      <w:r>
-        <w:rPr>
-          <w:b/>
-          <w:sz w:val="28"/>
-          <w:szCs w:val="28"/>
-        </w:rPr>
-        <w:t>4</w:t>
-      </w:r>
-      <w:r>
-        <w:rPr>
-          <w:b/>
-          <w:sz w:val="28"/>
-          <w:szCs w:val="28"/>
-        </w:rPr>
-        <w:t>.</w:t>
-      </w:r>
-      <w:r>
-        <w:rPr>
-          <w:sz w:val="28"/>
-          <w:szCs w:val="28"/>
-        </w:rPr>
-        <w:t xml:space="preserve"> XX</w:t>
-      </w:r>
-      <w:r>
-        <w:rPr>
-          <w:sz w:val="28"/>
-          <w:szCs w:val="28"/>
-        </w:rPr>
-        <w:t>?</w:t>
-      </w:r>
-    </w:p>
-    <w:p>
-      <w:pPr>
-        <w:rPr>
-          <w:sz w:val="28"/>
-          <w:szCs w:val="28"/>
-          <w:u w:val="single"/>
-        </w:rPr>
-      </w:pPr>
-    </w:p>
-    <w:p>
-      <w:pPr>
-        <w:ind w:firstLine="360"/>
-        <w:rPr>
-          <w:sz w:val="28"/>
-          <w:szCs w:val="28"/>
-        </w:rPr>
-      </w:pPr>
-      <w:r>
-        <w:rPr>
-          <w:b/>
-          <w:sz w:val="28"/>
-          <w:szCs w:val="28"/>
-        </w:rPr>
-        <w:t>A</w:t>
-      </w:r>
-      <w:r>
-        <w:rPr>
-          <w:sz w:val="28"/>
-          <w:szCs w:val="28"/>
-        </w:rPr>
-        <w:tab/>
-      </w:r>
-      <w:r>
-        <w:rPr>
-          <w:sz w:val="28"/>
-          <w:szCs w:val="28"/>
-        </w:rPr>
-        <w:tab/>
-      </w:r>
-      <w:r>
-        <w:rPr>
-          <w:sz w:val="28"/>
-          <w:szCs w:val="28"/>
-        </w:rPr>
-        <w:t>X</w:t>
-      </w:r>
-    </w:p>
-    <w:p>
-      <w:pPr>
-        <w:ind w:firstLine="360"/>
-        <w:rPr>
-          <w:sz w:val="28"/>
-          <w:szCs w:val="28"/>
-        </w:rPr>
-      </w:pPr>
-    </w:p>
-    <w:p>
-      <w:pPr>
-        <w:ind w:firstLine="360"/>
-        <w:rPr>
-          <w:sz w:val="28"/>
-          <w:szCs w:val="28"/>
-        </w:rPr>
-      </w:pPr>
-      <w:r>
-        <w:rPr>
-          <w:b/>
-          <w:sz w:val="28"/>
-          <w:szCs w:val="28"/>
-        </w:rPr>
-        <w:t>B</w:t>
-      </w:r>
-      <w:r>
-        <w:rPr>
-          <w:sz w:val="28"/>
-          <w:szCs w:val="28"/>
-        </w:rPr>
-        <w:tab/>
-      </w:r>
-      <w:r>
-        <w:rPr>
-          <w:sz w:val="28"/>
-          <w:szCs w:val="28"/>
-        </w:rPr>
-        <w:tab/>
-      </w:r>
-      <w:r>
-        <w:rPr>
-          <w:sz w:val="28"/>
-          <w:szCs w:val="28"/>
-        </w:rPr>
-        <w:t>X</w:t>
-      </w:r>
-    </w:p>
-    <w:p>
-      <w:pPr>
-        <w:ind w:firstLine="360"/>
-        <w:rPr>
-          <w:sz w:val="28"/>
-          <w:szCs w:val="28"/>
-        </w:rPr>
-      </w:pPr>
-    </w:p>
-    <w:p>
-      <w:pPr>
-        <w:ind w:firstLine="360"/>
-        <w:rPr>
-          <w:sz w:val="28"/>
-          <w:szCs w:val="28"/>
-        </w:rPr>
-      </w:pPr>
-      <w:r>
-        <w:rPr>
-          <w:b/>
-          <w:sz w:val="28"/>
-          <w:szCs w:val="28"/>
-        </w:rPr>
-        <w:t>C</w:t>
-      </w:r>
-      <w:r>
-        <w:rPr>
-          <w:sz w:val="28"/>
-          <w:szCs w:val="28"/>
-        </w:rPr>
-        <w:tab/>
-      </w:r>
-      <w:r>
-        <w:rPr>
-          <w:sz w:val="28"/>
-          <w:szCs w:val="28"/>
-        </w:rPr>
-        <w:tab/>
-      </w:r>
-      <w:r>
-        <w:rPr>
-          <w:sz w:val="28"/>
-          <w:szCs w:val="28"/>
-        </w:rPr>
-        <w:t>X</w:t>
-      </w:r>
-    </w:p>
-    <w:p>
-      <w:pPr>
-        <w:rPr>
-          <w:sz w:val="28"/>
-          <w:szCs w:val="28"/>
-        </w:rPr>
-      </w:pPr>
-    </w:p>
-    <w:p>
-      <w:pPr>
-        <w:ind w:left="360"/>
-        <w:rPr>
-          <w:sz w:val="28"/>
-          <w:szCs w:val="28"/>
-          <w:u w:val="single"/>
-        </w:rPr>
-      </w:pPr>
-    </w:p>
-    <w:p>
-      <w:pPr>
-        <w:rPr>
-          <w:b/>
-          <w:sz w:val="28"/>
-          <w:szCs w:val="28"/>
-        </w:rPr>
-      </w:pPr>
+        <w:t>By using only recyclable packaging</w:t>
+      </w:r>
     </w:p>
     <w:p>
       <w:pPr>
@@ -1504,13 +1438,250 @@
         </w:pBdr>
         <w:shd w:val="clear" w:color="auto" w:fill="FFFFFF"/>
         <w:rPr>
+          <w:sz w:val="28"/>
+          <w:szCs w:val="28"/>
+        </w:rPr>
+      </w:pPr>
+      <w:r>
+        <w:rPr>
           <w:b/>
           <w:color w:val="000000"/>
           <w:sz w:val="28"/>
           <w:szCs w:val="28"/>
         </w:rPr>
-      </w:pPr>
-    </w:p>
+        <w:lastRenderedPageBreak/>
+        <w:t>Q</w:t>
+      </w:r>
+      <w:r>
+        <w:rPr>
+          <w:b/>
+          <w:color w:val="000000"/>
+          <w:sz w:val="28"/>
+          <w:szCs w:val="28"/>
+        </w:rPr>
+        <w:t>5</w:t>
+      </w:r>
+      <w:r>
+        <w:rPr>
+          <w:b/>
+          <w:color w:val="000000"/>
+          <w:sz w:val="28"/>
+          <w:szCs w:val="28"/>
+        </w:rPr>
+        <w:t xml:space="preserve">. </w:t>
+      </w:r>
+      <w:r>
+        <w:rPr>
+          <w:bCs/>
+          <w:color w:val="000000"/>
+          <w:sz w:val="28"/>
+          <w:szCs w:val="28"/>
+        </w:rPr>
+        <w:t>Explain how a manufacturer of children’s toys would ensure that their product is safe for the consumer</w:t>
+      </w:r>
+      <w:r>
+        <w:rPr>
+          <w:b/>
+          <w:color w:val="000000"/>
+          <w:sz w:val="28"/>
+          <w:szCs w:val="28"/>
+        </w:rPr>
+        <w:t xml:space="preserve"> (6 marks)</w:t>
+      </w:r>
+    </w:p>
+    <w:p>
+      <w:pPr>
+        <w:pBdr>
+          <w:bottom w:val="single" w:sz="4" w:space="1" w:color="000000"/>
+        </w:pBdr>
+        <w:shd w:val="clear" w:color="auto" w:fill="FFFFFF"/>
+        <w:spacing w:before="280" w:after="280"/>
+        <w:rPr>
+          <w:sz w:val="21"/>
+          <w:szCs w:val="21"/>
+        </w:rPr>
+      </w:pPr>
+    </w:p>
+    <w:p>
+      <w:pPr>
+        <w:rPr>
+          <w:sz w:val="20"/>
+          <w:szCs w:val="20"/>
+        </w:rPr>
+      </w:pPr>
+    </w:p>
+    <w:p>
+      <w:pPr>
+        <w:pBdr>
+          <w:bottom w:val="single" w:sz="4" w:space="1" w:color="000000"/>
+        </w:pBdr>
+        <w:rPr>
+          <w:sz w:val="20"/>
+          <w:szCs w:val="20"/>
+        </w:rPr>
+      </w:pPr>
+    </w:p>
+    <w:p>
+      <w:pPr>
+        <w:rPr>
+          <w:sz w:val="20"/>
+          <w:szCs w:val="20"/>
+        </w:rPr>
+      </w:pPr>
+    </w:p>
+    <w:p>
+      <w:pPr>
+        <w:pBdr>
+          <w:bottom w:val="single" w:sz="4" w:space="1" w:color="000000"/>
+        </w:pBdr>
+        <w:shd w:val="clear" w:color="auto" w:fill="FFFFFF"/>
+        <w:spacing w:before="280" w:after="280"/>
+        <w:rPr>
+          <w:sz w:val="21"/>
+          <w:szCs w:val="21"/>
+        </w:rPr>
+      </w:pPr>
+    </w:p>
+    <w:p>
+      <w:pPr>
+        <w:rPr>
+          <w:sz w:val="20"/>
+          <w:szCs w:val="20"/>
+        </w:rPr>
+      </w:pPr>
+    </w:p>
+    <w:p>
+      <w:pPr>
+        <w:pBdr>
+          <w:bottom w:val="single" w:sz="4" w:space="1" w:color="000000"/>
+        </w:pBdr>
+        <w:rPr>
+          <w:sz w:val="20"/>
+          <w:szCs w:val="20"/>
+        </w:rPr>
+      </w:pPr>
+    </w:p>
+    <w:p>
+      <w:pPr>
+        <w:rPr>
+          <w:sz w:val="20"/>
+          <w:szCs w:val="20"/>
+        </w:rPr>
+      </w:pPr>
+    </w:p>
+    <w:p>
+      <w:pPr>
+        <w:pBdr>
+          <w:bottom w:val="single" w:sz="4" w:space="1" w:color="000000"/>
+        </w:pBdr>
+        <w:shd w:val="clear" w:color="auto" w:fill="FFFFFF"/>
+        <w:spacing w:before="280" w:after="280"/>
+        <w:rPr>
+          <w:sz w:val="21"/>
+          <w:szCs w:val="21"/>
+        </w:rPr>
+      </w:pPr>
+    </w:p>
+    <w:p>
+      <w:pPr>
+        <w:rPr>
+          <w:sz w:val="20"/>
+          <w:szCs w:val="20"/>
+        </w:rPr>
+      </w:pPr>
+    </w:p>
+    <w:p>
+      <w:pPr>
+        <w:pBdr>
+          <w:bottom w:val="single" w:sz="4" w:space="1" w:color="000000"/>
+        </w:pBdr>
+        <w:rPr>
+          <w:sz w:val="20"/>
+          <w:szCs w:val="20"/>
+        </w:rPr>
+      </w:pPr>
+    </w:p>
+    <w:p>
+      <w:pPr>
+        <w:rPr>
+          <w:sz w:val="20"/>
+          <w:szCs w:val="20"/>
+        </w:rPr>
+      </w:pPr>
+    </w:p>
+    <w:p>
+      <w:pPr>
+        <w:pBdr>
+          <w:bottom w:val="single" w:sz="4" w:space="1" w:color="000000"/>
+        </w:pBdr>
+        <w:shd w:val="clear" w:color="auto" w:fill="FFFFFF"/>
+        <w:spacing w:before="280" w:after="280"/>
+        <w:rPr>
+          <w:sz w:val="21"/>
+          <w:szCs w:val="21"/>
+        </w:rPr>
+      </w:pPr>
+    </w:p>
+    <w:p>
+      <w:pPr>
+        <w:rPr>
+          <w:sz w:val="20"/>
+          <w:szCs w:val="20"/>
+        </w:rPr>
+      </w:pPr>
+    </w:p>
+    <w:p>
+      <w:pPr>
+        <w:pBdr>
+          <w:bottom w:val="single" w:sz="4" w:space="1" w:color="000000"/>
+        </w:pBdr>
+        <w:rPr>
+          <w:sz w:val="20"/>
+          <w:szCs w:val="20"/>
+        </w:rPr>
+      </w:pPr>
+    </w:p>
+    <w:p>
+      <w:pPr>
+        <w:rPr>
+          <w:sz w:val="20"/>
+          <w:szCs w:val="20"/>
+        </w:rPr>
+      </w:pPr>
+    </w:p>
+    <w:p>
+      <w:pPr>
+        <w:pBdr>
+          <w:bottom w:val="single" w:sz="4" w:space="1" w:color="000000"/>
+        </w:pBdr>
+        <w:shd w:val="clear" w:color="auto" w:fill="FFFFFF"/>
+        <w:spacing w:before="280" w:after="280"/>
+        <w:rPr>
+          <w:sz w:val="21"/>
+          <w:szCs w:val="21"/>
+        </w:rPr>
+      </w:pPr>
+    </w:p>
+    <w:p>
+      <w:pPr>
+        <w:rPr>
+          <w:sz w:val="20"/>
+          <w:szCs w:val="20"/>
+        </w:rPr>
+      </w:pPr>
+    </w:p>
+    <w:p>
+      <w:pPr>
+        <w:pBdr>
+          <w:bottom w:val="single" w:sz="4" w:space="1" w:color="000000"/>
+        </w:pBdr>
+        <w:rPr>
+          <w:sz w:val="20"/>
+          <w:szCs w:val="20"/>
+        </w:rPr>
+      </w:pPr>
+    </w:p>
+    <w:p/>
     <w:p>
       <w:pPr>
         <w:pBdr>
@@ -1551,8 +1722,61 @@
           <w:sz w:val="28"/>
           <w:szCs w:val="28"/>
         </w:rPr>
-        <w:lastRenderedPageBreak/>
-        <w:t xml:space="preserve">Q9. </w:t>
+        <w:t>Q</w:t>
+      </w:r>
+      <w:r>
+        <w:rPr>
+          <w:b/>
+          <w:color w:val="000000"/>
+          <w:sz w:val="28"/>
+          <w:szCs w:val="28"/>
+        </w:rPr>
+        <w:t>6</w:t>
+      </w:r>
+      <w:r>
+        <w:rPr>
+          <w:b/>
+          <w:color w:val="000000"/>
+          <w:sz w:val="28"/>
+          <w:szCs w:val="28"/>
+        </w:rPr>
+        <w:t>.</w:t>
+      </w:r>
+      <w:r>
+        <w:rPr>
+          <w:b/>
+          <w:color w:val="000000"/>
+          <w:sz w:val="28"/>
+          <w:szCs w:val="28"/>
+        </w:rPr>
+        <w:t xml:space="preserve"> </w:t>
+      </w:r>
+      <w:r>
+        <w:rPr>
+          <w:bCs/>
+          <w:color w:val="000000"/>
+          <w:sz w:val="28"/>
+          <w:szCs w:val="28"/>
+        </w:rPr>
+        <w:t>Explain how BSI certification impacts on the purchase of a child’s car seat by a consumer</w:t>
+      </w:r>
+      <w:r>
+        <w:rPr>
+          <w:b/>
+          <w:color w:val="000000"/>
+          <w:sz w:val="28"/>
+          <w:szCs w:val="28"/>
+        </w:rPr>
+        <w:t xml:space="preserve"> (6 marks)</w:t>
+      </w:r>
+      <w:r>
+        <w:rPr>
+          <w:b/>
+          <w:color w:val="000000"/>
+          <w:sz w:val="28"/>
+          <w:szCs w:val="28"/>
+        </w:rPr>
+        <w:t xml:space="preserve"> </w:t>
       </w:r>
     </w:p>
     <w:p>
@@ -1635,51 +1859,6 @@
         </w:rPr>
       </w:pPr>
     </w:p>
-    <w:p/>
-    <w:p/>
-    <w:p>
-      <w:pPr>
-        <w:pBdr>
-          <w:top w:val="nil"/>
-          <w:left w:val="nil"/>
-          <w:bottom w:val="nil"/>
-          <w:right w:val="nil"/>
-          <w:between w:val="nil"/>
-        </w:pBdr>
-        <w:shd w:val="clear" w:color="auto" w:fill="FFFFFF"/>
-        <w:rPr>
-          <w:b/>
-          <w:color w:val="000000"/>
-          <w:sz w:val="28"/>
-          <w:szCs w:val="28"/>
-        </w:rPr>
-      </w:pPr>
-    </w:p>
-    <w:p>
-      <w:pPr>
-        <w:pBdr>
-          <w:top w:val="nil"/>
-          <w:left w:val="nil"/>
-          <w:bottom w:val="nil"/>
-          <w:right w:val="nil"/>
-          <w:between w:val="nil"/>
-        </w:pBdr>
-        <w:shd w:val="clear" w:color="auto" w:fill="FFFFFF"/>
-        <w:rPr>
-          <w:sz w:val="28"/>
-          <w:szCs w:val="28"/>
-        </w:rPr>
-      </w:pPr>
-      <w:r>
-        <w:rPr>
-          <w:b/>
-          <w:color w:val="000000"/>
-          <w:sz w:val="28"/>
-          <w:szCs w:val="28"/>
-        </w:rPr>
-        <w:t xml:space="preserve">Q10. </w:t>
-      </w:r>
-    </w:p>
     <w:p>
       <w:pPr>
         <w:pBdr>
@@ -1760,51 +1939,35 @@
         </w:rPr>
       </w:pPr>
     </w:p>
-    <w:p/>
-    <w:p/>
-    <w:p/>
     <w:p>
       <w:pPr>
         <w:pBdr>
-          <w:top w:val="nil"/>
-          <w:left w:val="nil"/>
-          <w:bottom w:val="nil"/>
-          <w:right w:val="nil"/>
-          <w:between w:val="nil"/>
+          <w:bottom w:val="single" w:sz="4" w:space="1" w:color="000000"/>
         </w:pBdr>
-        <w:shd w:val="clear" w:color="auto" w:fill="FFFFFF"/>
-        <w:rPr>
-          <w:b/>
-          <w:color w:val="000000"/>
-          <w:sz w:val="28"/>
-          <w:szCs w:val="28"/>
+        <w:rPr>
+          <w:sz w:val="20"/>
+          <w:szCs w:val="20"/>
         </w:rPr>
       </w:pPr>
     </w:p>
     <w:p>
       <w:pPr>
         <w:pBdr>
-          <w:top w:val="nil"/>
-          <w:left w:val="nil"/>
-          <w:bottom w:val="nil"/>
-          <w:right w:val="nil"/>
-          <w:between w:val="nil"/>
+          <w:bottom w:val="single" w:sz="4" w:space="1" w:color="000000"/>
         </w:pBdr>
-        <w:shd w:val="clear" w:color="auto" w:fill="FFFFFF"/>
-        <w:rPr>
-          <w:sz w:val="28"/>
-          <w:szCs w:val="28"/>
-        </w:rPr>
-      </w:pPr>
-      <w:r>
-        <w:rPr>
-          <w:b/>
-          <w:color w:val="000000"/>
-          <w:sz w:val="28"/>
-          <w:szCs w:val="28"/>
-        </w:rPr>
-        <w:t xml:space="preserve">Q11. </w:t>
-      </w:r>
+        <w:rPr>
+          <w:sz w:val="20"/>
+          <w:szCs w:val="20"/>
+        </w:rPr>
+      </w:pPr>
+    </w:p>
+    <w:p>
+      <w:pPr>
+        <w:rPr>
+          <w:sz w:val="20"/>
+          <w:szCs w:val="20"/>
+        </w:rPr>
+      </w:pPr>
     </w:p>
     <w:p>
       <w:pPr>
@@ -1878,14 +2041,6 @@
         </w:rPr>
       </w:pPr>
     </w:p>
-    <w:p>
-      <w:pPr>
-        <w:rPr>
-          <w:sz w:val="20"/>
-          <w:szCs w:val="20"/>
-        </w:rPr>
-      </w:pPr>
-    </w:p>
     <w:p/>
     <w:p/>
     <w:p/>
@@ -1897,6 +2052,186 @@
           <w:szCs w:val="28"/>
         </w:rPr>
       </w:pPr>
+    </w:p>
+    <w:p>
+      <w:pPr>
+        <w:rPr>
+          <w:b/>
+          <w:sz w:val="28"/>
+          <w:szCs w:val="28"/>
+        </w:rPr>
+      </w:pPr>
+    </w:p>
+    <w:p>
+      <w:pPr>
+        <w:rPr>
+          <w:b/>
+          <w:sz w:val="28"/>
+          <w:szCs w:val="28"/>
+        </w:rPr>
+      </w:pPr>
+    </w:p>
+    <w:p>
+      <w:pPr>
+        <w:rPr>
+          <w:b/>
+          <w:sz w:val="28"/>
+          <w:szCs w:val="28"/>
+        </w:rPr>
+      </w:pPr>
+    </w:p>
+    <w:p>
+      <w:pPr>
+        <w:rPr>
+          <w:b/>
+          <w:sz w:val="28"/>
+          <w:szCs w:val="28"/>
+        </w:rPr>
+      </w:pPr>
+    </w:p>
+    <w:p>
+      <w:pPr>
+        <w:rPr>
+          <w:b/>
+          <w:sz w:val="28"/>
+          <w:szCs w:val="28"/>
+        </w:rPr>
+      </w:pPr>
+    </w:p>
+    <w:p>
+      <w:pPr>
+        <w:rPr>
+          <w:b/>
+          <w:sz w:val="28"/>
+          <w:szCs w:val="28"/>
+        </w:rPr>
+      </w:pPr>
+    </w:p>
+    <w:p>
+      <w:pPr>
+        <w:rPr>
+          <w:b/>
+          <w:sz w:val="28"/>
+          <w:szCs w:val="28"/>
+        </w:rPr>
+      </w:pPr>
+    </w:p>
+    <w:p>
+      <w:pPr>
+        <w:rPr>
+          <w:b/>
+          <w:sz w:val="28"/>
+          <w:szCs w:val="28"/>
+        </w:rPr>
+      </w:pPr>
+    </w:p>
+    <w:p>
+      <w:pPr>
+        <w:rPr>
+          <w:b/>
+          <w:sz w:val="28"/>
+          <w:szCs w:val="28"/>
+        </w:rPr>
+      </w:pPr>
+    </w:p>
+    <w:p>
+      <w:pPr>
+        <w:rPr>
+          <w:b/>
+          <w:sz w:val="28"/>
+          <w:szCs w:val="28"/>
+        </w:rPr>
+      </w:pPr>
+    </w:p>
+    <w:p>
+      <w:pPr>
+        <w:rPr>
+          <w:b/>
+          <w:sz w:val="28"/>
+          <w:szCs w:val="28"/>
+        </w:rPr>
+      </w:pPr>
+    </w:p>
+    <w:p>
+      <w:pPr>
+        <w:rPr>
+          <w:b/>
+          <w:sz w:val="28"/>
+          <w:szCs w:val="28"/>
+        </w:rPr>
+      </w:pPr>
+    </w:p>
+    <w:p>
+      <w:pPr>
+        <w:rPr>
+          <w:b/>
+          <w:sz w:val="28"/>
+          <w:szCs w:val="28"/>
+        </w:rPr>
+      </w:pPr>
+    </w:p>
+    <w:p>
+      <w:pPr>
+        <w:rPr>
+          <w:b/>
+          <w:sz w:val="28"/>
+          <w:szCs w:val="28"/>
+        </w:rPr>
+      </w:pPr>
+    </w:p>
+    <w:p>
+      <w:pPr>
+        <w:rPr>
+          <w:b/>
+          <w:sz w:val="28"/>
+          <w:szCs w:val="28"/>
+        </w:rPr>
+      </w:pPr>
+    </w:p>
+    <w:p>
+      <w:pPr>
+        <w:rPr>
+          <w:b/>
+          <w:sz w:val="28"/>
+          <w:szCs w:val="28"/>
+        </w:rPr>
+      </w:pPr>
+    </w:p>
+    <w:p>
+      <w:pPr>
+        <w:rPr>
+          <w:b/>
+          <w:sz w:val="28"/>
+          <w:szCs w:val="28"/>
+        </w:rPr>
+      </w:pPr>
+    </w:p>
+    <w:p>
+      <w:pPr>
+        <w:rPr>
+          <w:b/>
+          <w:sz w:val="28"/>
+          <w:szCs w:val="28"/>
+        </w:rPr>
+      </w:pPr>
+    </w:p>
+    <w:p>
+      <w:pPr>
+        <w:rPr>
+          <w:b/>
+          <w:sz w:val="28"/>
+          <w:szCs w:val="28"/>
+        </w:rPr>
+      </w:pPr>
+    </w:p>
+    <w:p>
+      <w:pPr>
+        <w:rPr>
+          <w:b/>
+          <w:sz w:val="28"/>
+          <w:szCs w:val="28"/>
+        </w:rPr>
+      </w:pPr>
       <w:r>
         <w:rPr>
           <w:b/>
@@ -1943,7 +2278,7 @@
           <w:sz w:val="28"/>
           <w:szCs w:val="28"/>
         </w:rPr>
-        <w:t>X</w:t>
+        <w:t>B</w:t>
       </w:r>
     </w:p>
     <w:p>
@@ -1973,7 +2308,7 @@
           <w:sz w:val="28"/>
           <w:szCs w:val="28"/>
         </w:rPr>
-        <w:t>X</w:t>
+        <w:t>C</w:t>
       </w:r>
     </w:p>
     <w:p>
@@ -2003,7 +2338,7 @@
           <w:sz w:val="28"/>
           <w:szCs w:val="28"/>
         </w:rPr>
-        <w:t>X</w:t>
+        <w:t>A</w:t>
       </w:r>
     </w:p>
     <w:p>
@@ -2033,8 +2368,16 @@
           <w:sz w:val="28"/>
           <w:szCs w:val="28"/>
         </w:rPr>
-        <w:t>X</w:t>
-      </w:r>
+        <w:t>B</w:t>
+      </w:r>
+    </w:p>
+    <w:p>
+      <w:pPr>
+        <w:rPr>
+          <w:sz w:val="28"/>
+          <w:szCs w:val="28"/>
+        </w:rPr>
+      </w:pPr>
     </w:p>
     <w:p>
       <w:pPr>
@@ -2058,17 +2401,242 @@
         </w:rPr>
         <w:t xml:space="preserve">. </w:t>
       </w:r>
-      <w:r>
-        <w:rPr>
-          <w:sz w:val="28"/>
-          <w:szCs w:val="28"/>
-        </w:rPr>
-        <w:t>X</w:t>
-      </w:r>
-    </w:p>
-    <w:p>
-      <w:pPr>
-        <w:rPr>
+    </w:p>
+    <w:p>
+      <w:pPr>
+        <w:pStyle w:val="ListParagraph"/>
+        <w:numPr>
+          <w:ilvl w:val="0"/>
+          <w:numId w:val="6"/>
+        </w:numPr>
+        <w:rPr>
+          <w:sz w:val="28"/>
+          <w:szCs w:val="28"/>
+        </w:rPr>
+      </w:pPr>
+      <w:r>
+        <w:rPr>
+          <w:sz w:val="28"/>
+          <w:szCs w:val="28"/>
+        </w:rPr>
+        <w:t>The manufacturer should ensure the shape and form of the product is safe with no sharp corners or features that may cause entrapment.</w:t>
+      </w:r>
+    </w:p>
+    <w:p>
+      <w:pPr>
+        <w:pStyle w:val="ListParagraph"/>
+        <w:numPr>
+          <w:ilvl w:val="0"/>
+          <w:numId w:val="6"/>
+        </w:numPr>
+        <w:rPr>
+          <w:sz w:val="28"/>
+          <w:szCs w:val="28"/>
+        </w:rPr>
+      </w:pPr>
+      <w:r>
+        <w:rPr>
+          <w:sz w:val="28"/>
+          <w:szCs w:val="28"/>
+        </w:rPr>
+        <w:t xml:space="preserve">The toy should have been initially designed to meet international standards such as British Standard BS EN 71 or ‘The European toy safety directive’. </w:t>
+      </w:r>
+    </w:p>
+    <w:p>
+      <w:pPr>
+        <w:pStyle w:val="ListParagraph"/>
+        <w:numPr>
+          <w:ilvl w:val="0"/>
+          <w:numId w:val="6"/>
+        </w:numPr>
+        <w:rPr>
+          <w:sz w:val="28"/>
+          <w:szCs w:val="28"/>
+        </w:rPr>
+      </w:pPr>
+      <w:r>
+        <w:rPr>
+          <w:sz w:val="28"/>
+          <w:szCs w:val="28"/>
+        </w:rPr>
+        <w:t xml:space="preserve">Appropriate choice of materials, fixings and fittings and finishes selected based on the desired mechanical and physical properties. </w:t>
+      </w:r>
+    </w:p>
+    <w:p>
+      <w:pPr>
+        <w:pStyle w:val="ListParagraph"/>
+        <w:numPr>
+          <w:ilvl w:val="0"/>
+          <w:numId w:val="6"/>
+        </w:numPr>
+        <w:rPr>
+          <w:sz w:val="28"/>
+          <w:szCs w:val="28"/>
+        </w:rPr>
+      </w:pPr>
+      <w:r>
+        <w:rPr>
+          <w:sz w:val="28"/>
+          <w:szCs w:val="28"/>
+        </w:rPr>
+        <w:t xml:space="preserve">A range of testing would take place on all aspects of the toy including the form, the materials, its function and finish. </w:t>
+      </w:r>
+    </w:p>
+    <w:p>
+      <w:pPr>
+        <w:pStyle w:val="ListParagraph"/>
+        <w:numPr>
+          <w:ilvl w:val="0"/>
+          <w:numId w:val="6"/>
+        </w:numPr>
+        <w:rPr>
+          <w:sz w:val="28"/>
+          <w:szCs w:val="28"/>
+        </w:rPr>
+      </w:pPr>
+      <w:r>
+        <w:rPr>
+          <w:sz w:val="28"/>
+          <w:szCs w:val="28"/>
+        </w:rPr>
+        <w:t xml:space="preserve">‘Sharp point detection’ and ‘cutting edge’ test could take place to ensure that no harm comes to the user when interacting with the toy. </w:t>
+      </w:r>
+    </w:p>
+    <w:p>
+      <w:pPr>
+        <w:pStyle w:val="ListParagraph"/>
+        <w:numPr>
+          <w:ilvl w:val="0"/>
+          <w:numId w:val="6"/>
+        </w:numPr>
+        <w:rPr>
+          <w:sz w:val="28"/>
+          <w:szCs w:val="28"/>
+        </w:rPr>
+      </w:pPr>
+      <w:r>
+        <w:rPr>
+          <w:sz w:val="28"/>
+          <w:szCs w:val="28"/>
+        </w:rPr>
+        <w:t>Detachment tests could take place and ‘small parts cylinders’ could be used to ensure that any small parts such as wheels or figure heads would not pose a choking hazard.</w:t>
+      </w:r>
+      <w:r>
+        <w:t xml:space="preserve"> </w:t>
+      </w:r>
+    </w:p>
+    <w:p>
+      <w:pPr>
+        <w:pStyle w:val="ListParagraph"/>
+        <w:numPr>
+          <w:ilvl w:val="0"/>
+          <w:numId w:val="6"/>
+        </w:numPr>
+        <w:rPr>
+          <w:sz w:val="28"/>
+          <w:szCs w:val="28"/>
+        </w:rPr>
+      </w:pPr>
+      <w:r>
+        <w:rPr>
+          <w:sz w:val="28"/>
+          <w:szCs w:val="28"/>
+        </w:rPr>
+        <w:t>‘Flammability testing’ would take place on the toy to ensure that the child has time to move away from the toy should it catch fire.</w:t>
+      </w:r>
+    </w:p>
+    <w:p>
+      <w:pPr>
+        <w:pStyle w:val="ListParagraph"/>
+        <w:numPr>
+          <w:ilvl w:val="0"/>
+          <w:numId w:val="6"/>
+        </w:numPr>
+        <w:rPr>
+          <w:sz w:val="28"/>
+          <w:szCs w:val="28"/>
+        </w:rPr>
+      </w:pPr>
+      <w:r>
+        <w:rPr>
+          <w:sz w:val="28"/>
+          <w:szCs w:val="28"/>
+        </w:rPr>
+        <w:t xml:space="preserve">‘Toxicity’ tests would take place on the material and surface finish to ensure that no harm would come to the child if a part of the toy was ingested. </w:t>
+      </w:r>
+    </w:p>
+    <w:p>
+      <w:pPr>
+        <w:pStyle w:val="ListParagraph"/>
+        <w:numPr>
+          <w:ilvl w:val="0"/>
+          <w:numId w:val="6"/>
+        </w:numPr>
+        <w:rPr>
+          <w:sz w:val="28"/>
+          <w:szCs w:val="28"/>
+        </w:rPr>
+      </w:pPr>
+      <w:r>
+        <w:rPr>
+          <w:sz w:val="28"/>
+          <w:szCs w:val="28"/>
+        </w:rPr>
+        <w:t xml:space="preserve">Frequent sample testing would take place throughout manufactured batches to ensure consistent quality of manufacture. </w:t>
+      </w:r>
+    </w:p>
+    <w:p>
+      <w:pPr>
+        <w:pStyle w:val="ListParagraph"/>
+        <w:numPr>
+          <w:ilvl w:val="0"/>
+          <w:numId w:val="6"/>
+        </w:numPr>
+        <w:rPr>
+          <w:sz w:val="28"/>
+          <w:szCs w:val="28"/>
+        </w:rPr>
+      </w:pPr>
+      <w:r>
+        <w:rPr>
+          <w:sz w:val="28"/>
+          <w:szCs w:val="28"/>
+        </w:rPr>
+        <w:t xml:space="preserve">The toy and the packaging would clearly display safety information, graphical symbols and user guidance such as suggested age ranges. </w:t>
+      </w:r>
+    </w:p>
+    <w:p>
+      <w:pPr>
+        <w:pStyle w:val="ListParagraph"/>
+        <w:numPr>
+          <w:ilvl w:val="0"/>
+          <w:numId w:val="6"/>
+        </w:numPr>
+        <w:rPr>
+          <w:sz w:val="28"/>
+          <w:szCs w:val="28"/>
+        </w:rPr>
+      </w:pPr>
+      <w:r>
+        <w:rPr>
+          <w:sz w:val="28"/>
+          <w:szCs w:val="28"/>
+        </w:rPr>
+        <w:t>They would ensure that their product is sold with instructions for use and relevant safety information.</w:t>
+      </w:r>
+    </w:p>
+    <w:p>
+      <w:pPr>
+        <w:rPr>
+          <w:sz w:val="28"/>
+          <w:szCs w:val="28"/>
+        </w:rPr>
+      </w:pPr>
+    </w:p>
+    <w:p>
+      <w:pPr>
+        <w:rPr>
+          <w:b/>
           <w:sz w:val="28"/>
           <w:szCs w:val="28"/>
         </w:rPr>
@@ -2088,191 +2656,147 @@
         </w:rPr>
         <w:t xml:space="preserve">. </w:t>
       </w:r>
-      <w:r>
-        <w:rPr>
-          <w:sz w:val="28"/>
-          <w:szCs w:val="28"/>
-        </w:rPr>
-        <w:t>X</w:t>
-      </w:r>
-    </w:p>
-    <w:p>
-      <w:pPr>
-        <w:rPr>
-          <w:sz w:val="28"/>
-          <w:szCs w:val="28"/>
-        </w:rPr>
-      </w:pPr>
-      <w:r>
-        <w:rPr>
-          <w:b/>
-          <w:sz w:val="28"/>
-          <w:szCs w:val="28"/>
-        </w:rPr>
-        <w:t>Q7</w:t>
-      </w:r>
-      <w:r>
-        <w:rPr>
-          <w:sz w:val="28"/>
-          <w:szCs w:val="28"/>
-        </w:rPr>
-        <w:t xml:space="preserve">. </w:t>
-      </w:r>
-      <w:r>
-        <w:rPr>
-          <w:sz w:val="28"/>
-          <w:szCs w:val="28"/>
-        </w:rPr>
-        <w:t>X</w:t>
-      </w:r>
-    </w:p>
-    <w:p>
-      <w:pPr>
-        <w:rPr>
-          <w:sz w:val="28"/>
-          <w:szCs w:val="28"/>
-        </w:rPr>
-      </w:pPr>
-      <w:r>
-        <w:rPr>
-          <w:b/>
-          <w:sz w:val="28"/>
-          <w:szCs w:val="28"/>
-        </w:rPr>
-        <w:t>Q8</w:t>
-      </w:r>
-      <w:r>
-        <w:rPr>
-          <w:sz w:val="28"/>
-          <w:szCs w:val="28"/>
-        </w:rPr>
-        <w:t xml:space="preserve">. </w:t>
-      </w:r>
-      <w:r>
-        <w:rPr>
-          <w:sz w:val="28"/>
-          <w:szCs w:val="28"/>
-        </w:rPr>
-        <w:t>X</w:t>
-      </w:r>
-    </w:p>
-    <w:p>
-      <w:pPr>
-        <w:rPr>
-          <w:sz w:val="28"/>
-          <w:szCs w:val="28"/>
-        </w:rPr>
-      </w:pPr>
-    </w:p>
-    <w:p>
-      <w:pPr>
-        <w:rPr>
-          <w:b/>
-          <w:sz w:val="28"/>
-          <w:szCs w:val="28"/>
-        </w:rPr>
-      </w:pPr>
-      <w:r>
-        <w:rPr>
-          <w:b/>
-          <w:sz w:val="28"/>
-          <w:szCs w:val="28"/>
-        </w:rPr>
-        <w:t>Q9.</w:t>
-      </w:r>
-    </w:p>
-    <w:p>
-      <w:pPr>
-        <w:rPr>
-          <w:b/>
-          <w:sz w:val="28"/>
-          <w:szCs w:val="28"/>
-        </w:rPr>
-      </w:pPr>
-    </w:p>
-    <w:p>
-      <w:pPr>
-        <w:rPr>
-          <w:b/>
-          <w:sz w:val="28"/>
-          <w:szCs w:val="28"/>
-        </w:rPr>
-      </w:pPr>
-      <w:r>
-        <w:rPr>
-          <w:b/>
-          <w:sz w:val="28"/>
-          <w:szCs w:val="28"/>
-        </w:rPr>
-        <w:t xml:space="preserve"> </w:t>
-      </w:r>
-    </w:p>
-    <w:p>
-      <w:pPr>
-        <w:rPr>
-          <w:b/>
-          <w:sz w:val="28"/>
-          <w:szCs w:val="28"/>
-        </w:rPr>
-      </w:pPr>
-      <w:r>
-        <w:rPr>
-          <w:b/>
-          <w:sz w:val="28"/>
-          <w:szCs w:val="28"/>
-        </w:rPr>
-        <w:t>Q10.</w:t>
-      </w:r>
-    </w:p>
-    <w:p>
-      <w:pPr>
-        <w:rPr>
-          <w:sz w:val="28"/>
-          <w:szCs w:val="28"/>
-        </w:rPr>
-      </w:pPr>
-    </w:p>
-    <w:p>
-      <w:pPr>
-        <w:rPr>
-          <w:sz w:val="28"/>
-          <w:szCs w:val="28"/>
-        </w:rPr>
-      </w:pPr>
-    </w:p>
-    <w:p>
-      <w:pPr>
-        <w:rPr>
-          <w:b/>
-          <w:sz w:val="28"/>
-          <w:szCs w:val="28"/>
-        </w:rPr>
-      </w:pPr>
-      <w:r>
-        <w:rPr>
-          <w:b/>
-          <w:sz w:val="28"/>
-          <w:szCs w:val="28"/>
-        </w:rPr>
-        <w:t>Q11.</w:t>
-      </w:r>
-    </w:p>
-    <w:p>
-      <w:pPr>
-        <w:rPr>
-          <w:color w:val="000000"/>
-          <w:sz w:val="28"/>
-          <w:szCs w:val="28"/>
-        </w:rPr>
-      </w:pPr>
-    </w:p>
-    <w:p>
-      <w:pPr>
-        <w:rPr>
-          <w:sz w:val="28"/>
-          <w:szCs w:val="28"/>
-        </w:rPr>
-      </w:pPr>
+    </w:p>
+    <w:p>
+      <w:pPr>
+        <w:pStyle w:val="ListParagraph"/>
+        <w:numPr>
+          <w:ilvl w:val="0"/>
+          <w:numId w:val="7"/>
+        </w:numPr>
+        <w:rPr>
+          <w:sz w:val="28"/>
+          <w:szCs w:val="28"/>
+        </w:rPr>
+      </w:pPr>
+      <w:r>
+        <w:rPr>
+          <w:sz w:val="28"/>
+          <w:szCs w:val="28"/>
+        </w:rPr>
+        <w:t xml:space="preserve">BSI certification shows that the car seat has been rigorously tested before being able to be sold. </w:t>
+      </w:r>
+    </w:p>
+    <w:p>
+      <w:pPr>
+        <w:pStyle w:val="ListParagraph"/>
+        <w:numPr>
+          <w:ilvl w:val="0"/>
+          <w:numId w:val="7"/>
+        </w:numPr>
+        <w:rPr>
+          <w:sz w:val="28"/>
+          <w:szCs w:val="28"/>
+        </w:rPr>
+      </w:pPr>
+      <w:r>
+        <w:rPr>
+          <w:sz w:val="28"/>
+          <w:szCs w:val="28"/>
+        </w:rPr>
+        <w:t xml:space="preserve">Consumers will want to ensure that their child’s seat is safe and fit for purpose. </w:t>
+      </w:r>
+    </w:p>
+    <w:p>
+      <w:pPr>
+        <w:pStyle w:val="ListParagraph"/>
+        <w:numPr>
+          <w:ilvl w:val="0"/>
+          <w:numId w:val="7"/>
+        </w:numPr>
+        <w:rPr>
+          <w:sz w:val="28"/>
+          <w:szCs w:val="28"/>
+        </w:rPr>
+      </w:pPr>
+      <w:r>
+        <w:rPr>
+          <w:sz w:val="28"/>
+          <w:szCs w:val="28"/>
+        </w:rPr>
+        <w:lastRenderedPageBreak/>
+        <w:t xml:space="preserve">BSI certification will increase a brand’s reputation by it becoming synonymous with a company that invests in testing and produce high quality safe products for transporting children. </w:t>
+      </w:r>
+    </w:p>
+    <w:p>
+      <w:pPr>
+        <w:pStyle w:val="ListParagraph"/>
+        <w:numPr>
+          <w:ilvl w:val="0"/>
+          <w:numId w:val="7"/>
+        </w:numPr>
+        <w:rPr>
+          <w:sz w:val="28"/>
+          <w:szCs w:val="28"/>
+        </w:rPr>
+      </w:pPr>
+      <w:r>
+        <w:rPr>
+          <w:sz w:val="28"/>
+          <w:szCs w:val="28"/>
+        </w:rPr>
+        <w:t xml:space="preserve">It will allow the company to display the kite mark on its seat and packaging, which consumers will associate with a safe and secure product and its presence is often a deciding factor when making a purchase over other car seat brands or models. </w:t>
+      </w:r>
+    </w:p>
+    <w:p>
+      <w:pPr>
+        <w:pStyle w:val="ListParagraph"/>
+        <w:numPr>
+          <w:ilvl w:val="0"/>
+          <w:numId w:val="7"/>
+        </w:numPr>
+        <w:rPr>
+          <w:sz w:val="28"/>
+          <w:szCs w:val="28"/>
+        </w:rPr>
+      </w:pPr>
+      <w:r>
+        <w:rPr>
+          <w:sz w:val="28"/>
+          <w:szCs w:val="28"/>
+        </w:rPr>
+        <w:t xml:space="preserve">It reassures consumers that the child’s seat will undergo ongoing tests and faulty products recalled providing piece of mind to parents. </w:t>
+      </w:r>
+    </w:p>
+    <w:p>
+      <w:pPr>
+        <w:pStyle w:val="ListParagraph"/>
+        <w:numPr>
+          <w:ilvl w:val="0"/>
+          <w:numId w:val="7"/>
+        </w:numPr>
+        <w:rPr>
+          <w:sz w:val="28"/>
+          <w:szCs w:val="28"/>
+        </w:rPr>
+      </w:pPr>
+      <w:r>
+        <w:rPr>
+          <w:sz w:val="28"/>
+          <w:szCs w:val="28"/>
+        </w:rPr>
+        <w:t xml:space="preserve">It reassures the consumer that the seat will be up to date and meet current safety regulations such as rear facing requirements etc. </w:t>
+      </w:r>
+    </w:p>
+    <w:p>
+      <w:pPr>
+        <w:pStyle w:val="ListParagraph"/>
+        <w:numPr>
+          <w:ilvl w:val="0"/>
+          <w:numId w:val="7"/>
+        </w:numPr>
+        <w:rPr>
+          <w:sz w:val="28"/>
+          <w:szCs w:val="28"/>
+        </w:rPr>
+      </w:pPr>
+      <w:r>
+        <w:rPr>
+          <w:sz w:val="28"/>
+          <w:szCs w:val="28"/>
+        </w:rPr>
+        <w:t>BSI standards are updated periodically, which will reassure parents that current legislation is being met and this in turn will ensure the child seat is fit for purpose.</w:t>
+      </w:r>
     </w:p>
     <w:p>
       <w:pPr>
@@ -2462,6 +2986,119 @@
     </w:lvl>
   </w:abstractNum>
   <w:abstractNum w:abstractNumId="1" w15:restartNumberingAfterBreak="0">
+    <w:nsid w:val="08E57AE4"/>
+    <w:multiLevelType w:val="hybridMultilevel"/>
+    <w:tmpl w:val="8A7E9F72"/>
+    <w:lvl w:ilvl="0" w:tplc="08090001">
+      <w:start w:val="1"/>
+      <w:numFmt w:val="bullet"/>
+      <w:lvlText w:val=""/>
+      <w:lvlJc w:val="left"/>
+      <w:pPr>
+        <w:ind w:left="720" w:hanging="360"/>
+      </w:pPr>
+      <w:rPr>
+        <w:rFonts w:ascii="Symbol" w:hAnsi="Symbol" w:hint="default"/>
+      </w:rPr>
+    </w:lvl>
+    <w:lvl w:ilvl="1" w:tplc="08090003" w:tentative="1">
+      <w:start w:val="1"/>
+      <w:numFmt w:val="bullet"/>
+      <w:lvlText w:val="o"/>
+      <w:lvlJc w:val="left"/>
+      <w:pPr>
+        <w:ind w:left="1440" w:hanging="360"/>
+      </w:pPr>
+      <w:rPr>
+        <w:rFonts w:ascii="Courier New" w:hAnsi="Courier New" w:cs="Courier New" w:hint="default"/>
+      </w:rPr>
+    </w:lvl>
+    <w:lvl w:ilvl="2" w:tplc="08090005" w:tentative="1">
+      <w:start w:val="1"/>
+      <w:numFmt w:val="bullet"/>
+      <w:lvlText w:val=""/>
+      <w:lvlJc w:val="left"/>
+      <w:pPr>
+        <w:ind w:left="2160" w:hanging="360"/>
+      </w:pPr>
+      <w:rPr>
+        <w:rFonts w:ascii="Wingdings" w:hAnsi="Wingdings" w:hint="default"/>
+      </w:rPr>
+    </w:lvl>
+    <w:lvl w:ilvl="3" w:tplc="08090001" w:tentative="1">
+      <w:start w:val="1"/>
+      <w:numFmt w:val="bullet"/>
+      <w:lvlText w:val=""/>
+      <w:lvlJc w:val="left"/>
+      <w:pPr>
+        <w:ind w:left="2880" w:hanging="360"/>
+      </w:pPr>
+      <w:rPr>
+        <w:rFonts w:ascii="Symbol" w:hAnsi="Symbol" w:hint="default"/>
+      </w:rPr>
+    </w:lvl>
+    <w:lvl w:ilvl="4" w:tplc="08090003" w:tentative="1">
+      <w:start w:val="1"/>
+      <w:numFmt w:val="bullet"/>
+      <w:lvlText w:val="o"/>
+      <w:lvlJc w:val="left"/>
+      <w:pPr>
+        <w:ind w:left="3600" w:hanging="360"/>
+      </w:pPr>
+      <w:rPr>
+        <w:rFonts w:ascii="Courier New" w:hAnsi="Courier New" w:cs="Courier New" w:hint="default"/>
+      </w:rPr>
+    </w:lvl>
+    <w:lvl w:ilvl="5" w:tplc="08090005" w:tentative="1">
+      <w:start w:val="1"/>
+      <w:numFmt w:val="bullet"/>
+      <w:lvlText w:val=""/>
+      <w:lvlJc w:val="left"/>
+      <w:pPr>
+        <w:ind w:left="4320" w:hanging="360"/>
+      </w:pPr>
+      <w:rPr>
+        <w:rFonts w:ascii="Wingdings" w:hAnsi="Wingdings" w:hint="default"/>
+      </w:rPr>
+    </w:lvl>
+    <w:lvl w:ilvl="6" w:tplc="08090001" w:tentative="1">
+      <w:start w:val="1"/>
+      <w:numFmt w:val="bullet"/>
+      <w:lvlText w:val=""/>
+      <w:lvlJc w:val="left"/>
+      <w:pPr>
+        <w:ind w:left="5040" w:hanging="360"/>
+      </w:pPr>
+      <w:rPr>
+        <w:rFonts w:ascii="Symbol" w:hAnsi="Symbol" w:hint="default"/>
+      </w:rPr>
+    </w:lvl>
+    <w:lvl w:ilvl="7" w:tplc="08090003" w:tentative="1">
+      <w:start w:val="1"/>
+      <w:numFmt w:val="bullet"/>
+      <w:lvlText w:val="o"/>
+      <w:lvlJc w:val="left"/>
+      <w:pPr>
+        <w:ind w:left="5760" w:hanging="360"/>
+      </w:pPr>
+      <w:rPr>
+        <w:rFonts w:ascii="Courier New" w:hAnsi="Courier New" w:cs="Courier New" w:hint="default"/>
+      </w:rPr>
+    </w:lvl>
+    <w:lvl w:ilvl="8" w:tplc="08090005" w:tentative="1">
+      <w:start w:val="1"/>
+      <w:numFmt w:val="bullet"/>
+      <w:lvlText w:val=""/>
+      <w:lvlJc w:val="left"/>
+      <w:pPr>
+        <w:ind w:left="6480" w:hanging="360"/>
+      </w:pPr>
+      <w:rPr>
+        <w:rFonts w:ascii="Wingdings" w:hAnsi="Wingdings" w:hint="default"/>
+      </w:rPr>
+    </w:lvl>
+  </w:abstractNum>
+  <w:abstractNum w:abstractNumId="2" w15:restartNumberingAfterBreak="0">
     <w:nsid w:val="2E3446E8"/>
     <w:multiLevelType w:val="multilevel"/>
     <w:tmpl w:val="D5AE189C"/>
@@ -2574,7 +3211,7 @@
       </w:rPr>
     </w:lvl>
   </w:abstractNum>
-  <w:abstractNum w:abstractNumId="2" w15:restartNumberingAfterBreak="0">
+  <w:abstractNum w:abstractNumId="3" w15:restartNumberingAfterBreak="0">
     <w:nsid w:val="34305344"/>
     <w:multiLevelType w:val="multilevel"/>
     <w:tmpl w:val="53F684A2"/>
@@ -2687,7 +3324,7 @@
       </w:rPr>
     </w:lvl>
   </w:abstractNum>
-  <w:abstractNum w:abstractNumId="3" w15:restartNumberingAfterBreak="0">
+  <w:abstractNum w:abstractNumId="4" w15:restartNumberingAfterBreak="0">
     <w:nsid w:val="4DFF035A"/>
     <w:multiLevelType w:val="multilevel"/>
     <w:tmpl w:val="6638089A"/>
@@ -2801,7 +3438,7 @@
       </w:rPr>
     </w:lvl>
   </w:abstractNum>
-  <w:abstractNum w:abstractNumId="4" w15:restartNumberingAfterBreak="0">
+  <w:abstractNum w:abstractNumId="5" w15:restartNumberingAfterBreak="0">
     <w:nsid w:val="66D37DD0"/>
     <w:multiLevelType w:val="multilevel"/>
     <w:tmpl w:val="D9485BE4"/>
@@ -2932,20 +3569,139 @@
       </w:rPr>
     </w:lvl>
   </w:abstractNum>
+  <w:abstractNum w:abstractNumId="6" w15:restartNumberingAfterBreak="0">
+    <w:nsid w:val="773F7F03"/>
+    <w:multiLevelType w:val="hybridMultilevel"/>
+    <w:tmpl w:val="F39A1BA4"/>
+    <w:lvl w:ilvl="0" w:tplc="08090001">
+      <w:start w:val="1"/>
+      <w:numFmt w:val="bullet"/>
+      <w:lvlText w:val=""/>
+      <w:lvlJc w:val="left"/>
+      <w:pPr>
+        <w:ind w:left="720" w:hanging="360"/>
+      </w:pPr>
+      <w:rPr>
+        <w:rFonts w:ascii="Symbol" w:hAnsi="Symbol" w:hint="default"/>
+      </w:rPr>
+    </w:lvl>
+    <w:lvl w:ilvl="1" w:tplc="08090003" w:tentative="1">
+      <w:start w:val="1"/>
+      <w:numFmt w:val="bullet"/>
+      <w:lvlText w:val="o"/>
+      <w:lvlJc w:val="left"/>
+      <w:pPr>
+        <w:ind w:left="1440" w:hanging="360"/>
+      </w:pPr>
+      <w:rPr>
+        <w:rFonts w:ascii="Courier New" w:hAnsi="Courier New" w:cs="Courier New" w:hint="default"/>
+      </w:rPr>
+    </w:lvl>
+    <w:lvl w:ilvl="2" w:tplc="08090005" w:tentative="1">
+      <w:start w:val="1"/>
+      <w:numFmt w:val="bullet"/>
+      <w:lvlText w:val=""/>
+      <w:lvlJc w:val="left"/>
+      <w:pPr>
+        <w:ind w:left="2160" w:hanging="360"/>
+      </w:pPr>
+      <w:rPr>
+        <w:rFonts w:ascii="Wingdings" w:hAnsi="Wingdings" w:hint="default"/>
+      </w:rPr>
+    </w:lvl>
+    <w:lvl w:ilvl="3" w:tplc="08090001" w:tentative="1">
+      <w:start w:val="1"/>
+      <w:numFmt w:val="bullet"/>
+      <w:lvlText w:val=""/>
+      <w:lvlJc w:val="left"/>
+      <w:pPr>
+        <w:ind w:left="2880" w:hanging="360"/>
+      </w:pPr>
+      <w:rPr>
+        <w:rFonts w:ascii="Symbol" w:hAnsi="Symbol" w:hint="default"/>
+      </w:rPr>
+    </w:lvl>
+    <w:lvl w:ilvl="4" w:tplc="08090003" w:tentative="1">
+      <w:start w:val="1"/>
+      <w:numFmt w:val="bullet"/>
+      <w:lvlText w:val="o"/>
+      <w:lvlJc w:val="left"/>
+      <w:pPr>
+        <w:ind w:left="3600" w:hanging="360"/>
+      </w:pPr>
+      <w:rPr>
+        <w:rFonts w:ascii="Courier New" w:hAnsi="Courier New" w:cs="Courier New" w:hint="default"/>
+      </w:rPr>
+    </w:lvl>
+    <w:lvl w:ilvl="5" w:tplc="08090005" w:tentative="1">
+      <w:start w:val="1"/>
+      <w:numFmt w:val="bullet"/>
+      <w:lvlText w:val=""/>
+      <w:lvlJc w:val="left"/>
+      <w:pPr>
+        <w:ind w:left="4320" w:hanging="360"/>
+      </w:pPr>
+      <w:rPr>
+        <w:rFonts w:ascii="Wingdings" w:hAnsi="Wingdings" w:hint="default"/>
+      </w:rPr>
+    </w:lvl>
+    <w:lvl w:ilvl="6" w:tplc="08090001" w:tentative="1">
+      <w:start w:val="1"/>
+      <w:numFmt w:val="bullet"/>
+      <w:lvlText w:val=""/>
+      <w:lvlJc w:val="left"/>
+      <w:pPr>
+        <w:ind w:left="5040" w:hanging="360"/>
+      </w:pPr>
+      <w:rPr>
+        <w:rFonts w:ascii="Symbol" w:hAnsi="Symbol" w:hint="default"/>
+      </w:rPr>
+    </w:lvl>
+    <w:lvl w:ilvl="7" w:tplc="08090003" w:tentative="1">
+      <w:start w:val="1"/>
+      <w:numFmt w:val="bullet"/>
+      <w:lvlText w:val="o"/>
+      <w:lvlJc w:val="left"/>
+      <w:pPr>
+        <w:ind w:left="5760" w:hanging="360"/>
+      </w:pPr>
+      <w:rPr>
+        <w:rFonts w:ascii="Courier New" w:hAnsi="Courier New" w:cs="Courier New" w:hint="default"/>
+      </w:rPr>
+    </w:lvl>
+    <w:lvl w:ilvl="8" w:tplc="08090005" w:tentative="1">
+      <w:start w:val="1"/>
+      <w:numFmt w:val="bullet"/>
+      <w:lvlText w:val=""/>
+      <w:lvlJc w:val="left"/>
+      <w:pPr>
+        <w:ind w:left="6480" w:hanging="360"/>
+      </w:pPr>
+      <w:rPr>
+        <w:rFonts w:ascii="Wingdings" w:hAnsi="Wingdings" w:hint="default"/>
+      </w:rPr>
+    </w:lvl>
+  </w:abstractNum>
   <w:num w:numId="1" w16cid:durableId="2071419210">
-    <w:abstractNumId w:val="1"/>
+    <w:abstractNumId w:val="2"/>
   </w:num>
   <w:num w:numId="2" w16cid:durableId="82261917">
-    <w:abstractNumId w:val="4"/>
+    <w:abstractNumId w:val="5"/>
   </w:num>
   <w:num w:numId="3" w16cid:durableId="231695282">
     <w:abstractNumId w:val="0"/>
   </w:num>
   <w:num w:numId="4" w16cid:durableId="860164968">
+    <w:abstractNumId w:val="4"/>
+  </w:num>
+  <w:num w:numId="5" w16cid:durableId="1897202508">
     <w:abstractNumId w:val="3"/>
   </w:num>
-  <w:num w:numId="5" w16cid:durableId="1897202508">
-    <w:abstractNumId w:val="2"/>
+  <w:num w:numId="6" w16cid:durableId="1612784745">
+    <w:abstractNumId w:val="6"/>
+  </w:num>
+  <w:num w:numId="7" w16cid:durableId="1190414824">
+    <w:abstractNumId w:val="1"/>
   </w:num>
 </w:numbering>
 </file>
@@ -3465,7 +4221,6 @@
   <w:style w:type="character" w:default="1" w:styleId="DefaultParagraphFont">
     <w:name w:val="Default Paragraph Font"/>
     <w:uiPriority w:val="1"/>
-    <w:semiHidden/>
     <w:unhideWhenUsed/>
   </w:style>
   <w:style w:type="table" w:default="1" w:styleId="TableNormal">

</xml_diff>